<commit_message>
LNI-246: Add a test scenario in test9 where the code is invalid and thus the 'unknownImport' class should be applied
</commit_message>
<xml_diff>
--- a/test/lawmaker/test9.docx
+++ b/test/lawmaker/test9.docx
@@ -62,7 +62,7 @@
         <w:rPr/>
         <w:t xml:space="preserve">PART </w:t>
       </w:r>
-      <w:bookmarkStart w:id="0" w:name="partnumber_1_part_19%2525252F09%2525252F"/>
+      <w:bookmarkStart w:id="0" w:name="partnumber_1_part_19%252525252F09%252525"/>
       <w:r>
         <w:rPr/>
         <w:t>1</w:t>
@@ -88,7 +88,7 @@
         <w:rPr/>
         <w:t xml:space="preserve">CHAPTER </w:t>
       </w:r>
-      <w:bookmarkStart w:id="1" w:name="chapternumber_1_part_16%2525252F05%25252"/>
+      <w:bookmarkStart w:id="1" w:name="chapternumber_1_part_16%252525252F05%252"/>
       <w:r>
         <w:rPr/>
         <w:t>1</w:t>
@@ -176,7 +176,7 @@
         <w:pStyle w:val="subsection"/>
         <w:rPr/>
       </w:pPr>
-      <w:bookmarkStart w:id="4" w:name="subsectionnumber_1_part_19%2525252F09%25"/>
+      <w:bookmarkStart w:id="4" w:name="subsectionnumber_1_part_19%252525252F09%"/>
       <w:r>
         <w:rPr/>
         <w:t>(2)</w:t>
@@ -277,7 +277,7 @@
         <w:pStyle w:val="subsection"/>
         <w:rPr/>
       </w:pPr>
-      <w:bookmarkStart w:id="5" w:name="subsectionnumber_1_part_19%2525252F09%21"/>
+      <w:bookmarkStart w:id="5" w:name="subsectionnumber_1_part_19%252525252F091"/>
       <w:r>
         <w:rPr/>
         <w:t>(4)</w:t>
@@ -314,7 +314,7 @@
         <w:pStyle w:val="subsection"/>
         <w:rPr/>
       </w:pPr>
-      <w:bookmarkStart w:id="6" w:name="subsectionnumber_1_part_19%2525252F09%22"/>
+      <w:bookmarkStart w:id="6" w:name="subsectionnumber_1_part_19%252525252F092"/>
       <w:r>
         <w:rPr/>
         <w:t>(5)</w:t>
@@ -426,7 +426,7 @@
         <w:pStyle w:val="subsection"/>
         <w:rPr/>
       </w:pPr>
-      <w:bookmarkStart w:id="8" w:name="subsectionnumber_1_part_19%2525252F09%23"/>
+      <w:bookmarkStart w:id="8" w:name="subsectionnumber_1_part_19%252525252F093"/>
       <w:r>
         <w:rPr/>
         <w:t>(7)</w:t>
@@ -1172,7 +1172,7 @@
         <w:pStyle w:val="subsection"/>
         <w:rPr/>
       </w:pPr>
-      <w:bookmarkStart w:id="9" w:name="subsectionnumber_1_part_25%2525252F10%25"/>
+      <w:bookmarkStart w:id="9" w:name="subsectionnumber_1_part_25%252525252F10%"/>
       <w:r>
         <w:rPr>
           <w:rStyle w:val="boldclause"/>
@@ -1369,7 +1369,7 @@
         <w:pStyle w:val="subsection"/>
         <w:rPr/>
       </w:pPr>
-      <w:bookmarkStart w:id="10" w:name="subsectionnumber_1_part_05%2525252F04%25"/>
+      <w:bookmarkStart w:id="10" w:name="subsectionnumber_1_part_05%252525252F04%"/>
       <w:r>
         <w:rPr/>
         <w:t>(20)</w:t>
@@ -1395,7 +1395,7 @@
         <w:pStyle w:val="subsection"/>
         <w:rPr/>
       </w:pPr>
-      <w:bookmarkStart w:id="11" w:name="subsectionnumber_1_part_29%2525252F10%25"/>
+      <w:bookmarkStart w:id="11" w:name="subsectionnumber_1_part_29%252525252F10%"/>
       <w:r>
         <w:rPr/>
         <w:t>(21)</w:t>
@@ -1421,7 +1421,7 @@
         <w:pStyle w:val="subsection"/>
         <w:rPr/>
       </w:pPr>
-      <w:bookmarkStart w:id="12" w:name="subsectionnumber_1_part_05%2525252F11%25"/>
+      <w:bookmarkStart w:id="12" w:name="subsectionnumber_1_part_05%252525252F11%"/>
       <w:r>
         <w:rPr/>
         <w:t>(22)</w:t>
@@ -1473,7 +1473,7 @@
         <w:pStyle w:val="subsection"/>
         <w:rPr/>
       </w:pPr>
-      <w:bookmarkStart w:id="13" w:name="subsectionnumber_1_part_25%2525252F10%21"/>
+      <w:bookmarkStart w:id="13" w:name="subsectionnumber_1_part_25%252525252F101"/>
       <w:r>
         <w:rPr/>
         <w:t>(23)</w:t>
@@ -1525,7 +1525,7 @@
         <w:pStyle w:val="subsection"/>
         <w:rPr/>
       </w:pPr>
-      <w:bookmarkStart w:id="14" w:name="subsectionnumber_1_part_05%2525252F11%21"/>
+      <w:bookmarkStart w:id="14" w:name="subsectionnumber_1_part_05%252525252F111"/>
       <w:r>
         <w:rPr/>
         <w:t>(24)</w:t>
@@ -1646,7 +1646,7 @@
         <w:pStyle w:val="subsection"/>
         <w:rPr/>
       </w:pPr>
-      <w:bookmarkStart w:id="15" w:name="subsectionnumber_1_part_22%2525252F11%25"/>
+      <w:bookmarkStart w:id="15" w:name="subsectionnumber_1_part_22%252525252F11%"/>
       <w:r>
         <w:rPr>
           <w:rStyle w:val="boldclause"/>
@@ -1850,7 +1850,7 @@
         <w:rPr/>
         <w:t xml:space="preserve">Part </w:t>
       </w:r>
-      <w:bookmarkStart w:id="16" w:name="schedulepartnumber_1_part_07%2525252F09%"/>
+      <w:bookmarkStart w:id="16" w:name="schedulepartnumber_1_part_07%252525252F0"/>
       <w:r>
         <w:rPr/>
         <w:t>1</w:t>
@@ -1957,7 +1957,15 @@
       <w:r>
         <w:rPr/>
         <w:tab/>
-        <w:t>{nisr}“(ba)</w:t>
+        <w:t>{</w:t>
+      </w:r>
+      <w:r>
+        <w:rPr/>
+        <w:t>invalid</w:t>
+      </w:r>
+      <w:r>
+        <w:rPr/>
+        <w:t>}“(ba)</w:t>
         <w:tab/>
         <w:t>special guardians (within the meaning of Article 14A of the Children (Northern Ireland) Order 1995);”.</w:t>
       </w:r>
@@ -3661,8 +3669,8 @@
     </w:pPr>
     <w:rPr/>
   </w:style>
-  <w:style w:type="paragraph" w:styleId="FrameContentsuser" w:customStyle="1">
-    <w:name w:val="Frame Contents (user)"/>
+  <w:style w:type="paragraph" w:styleId="FrameContents" w:customStyle="1">
+    <w:name w:val="Frame Contents"/>
     <w:basedOn w:val="Textbody"/>
     <w:qFormat/>
     <w:pPr/>

</xml_diff>

<commit_message>
LNI-246: Fixed some minor issues with the treatment of invalid quoted structure codes
</commit_message>
<xml_diff>
--- a/test/lawmaker/test9.docx
+++ b/test/lawmaker/test9.docx
@@ -62,7 +62,7 @@
         <w:rPr/>
         <w:t xml:space="preserve">PART </w:t>
       </w:r>
-      <w:bookmarkStart w:id="0" w:name="partnumber_1_part_19%252525252F09%252525"/>
+      <w:bookmarkStart w:id="0" w:name="partnumber_1_part_19%25252525252F09%2525"/>
       <w:r>
         <w:rPr/>
         <w:t>1</w:t>
@@ -88,7 +88,7 @@
         <w:rPr/>
         <w:t xml:space="preserve">CHAPTER </w:t>
       </w:r>
-      <w:bookmarkStart w:id="1" w:name="chapternumber_1_part_16%252525252F05%252"/>
+      <w:bookmarkStart w:id="1" w:name="chapternumber_1_part_16%25252525252F05%2"/>
       <w:r>
         <w:rPr/>
         <w:t>1</w:t>
@@ -176,7 +176,7 @@
         <w:pStyle w:val="subsection"/>
         <w:rPr/>
       </w:pPr>
-      <w:bookmarkStart w:id="4" w:name="subsectionnumber_1_part_19%252525252F09%"/>
+      <w:bookmarkStart w:id="4" w:name="subsectionnumber_1_part_19%25252525252F0"/>
       <w:r>
         <w:rPr/>
         <w:t>(2)</w:t>
@@ -277,7 +277,7 @@
         <w:pStyle w:val="subsection"/>
         <w:rPr/>
       </w:pPr>
-      <w:bookmarkStart w:id="5" w:name="subsectionnumber_1_part_19%252525252F091"/>
+      <w:bookmarkStart w:id="5" w:name="subsectionnumber_1_part_19%25252525252F1"/>
       <w:r>
         <w:rPr/>
         <w:t>(4)</w:t>
@@ -314,7 +314,7 @@
         <w:pStyle w:val="subsection"/>
         <w:rPr/>
       </w:pPr>
-      <w:bookmarkStart w:id="6" w:name="subsectionnumber_1_part_19%252525252F092"/>
+      <w:bookmarkStart w:id="6" w:name="subsectionnumber_1_part_19%25252525252F2"/>
       <w:r>
         <w:rPr/>
         <w:t>(5)</w:t>
@@ -426,7 +426,7 @@
         <w:pStyle w:val="subsection"/>
         <w:rPr/>
       </w:pPr>
-      <w:bookmarkStart w:id="8" w:name="subsectionnumber_1_part_19%252525252F093"/>
+      <w:bookmarkStart w:id="8" w:name="subsectionnumber_1_part_19%25252525252F3"/>
       <w:r>
         <w:rPr/>
         <w:t>(7)</w:t>
@@ -1172,7 +1172,7 @@
         <w:pStyle w:val="subsection"/>
         <w:rPr/>
       </w:pPr>
-      <w:bookmarkStart w:id="9" w:name="subsectionnumber_1_part_25%252525252F10%"/>
+      <w:bookmarkStart w:id="9" w:name="subsectionnumber_1_part_25%25252525252F1"/>
       <w:r>
         <w:rPr>
           <w:rStyle w:val="boldclause"/>
@@ -1369,7 +1369,7 @@
         <w:pStyle w:val="subsection"/>
         <w:rPr/>
       </w:pPr>
-      <w:bookmarkStart w:id="10" w:name="subsectionnumber_1_part_05%252525252F04%"/>
+      <w:bookmarkStart w:id="10" w:name="subsectionnumber_1_part_05%25252525252F0"/>
       <w:r>
         <w:rPr/>
         <w:t>(20)</w:t>
@@ -1395,7 +1395,7 @@
         <w:pStyle w:val="subsection"/>
         <w:rPr/>
       </w:pPr>
-      <w:bookmarkStart w:id="11" w:name="subsectionnumber_1_part_29%252525252F10%"/>
+      <w:bookmarkStart w:id="11" w:name="subsectionnumber_1_part_29%25252525252F1"/>
       <w:r>
         <w:rPr/>
         <w:t>(21)</w:t>
@@ -1421,7 +1421,7 @@
         <w:pStyle w:val="subsection"/>
         <w:rPr/>
       </w:pPr>
-      <w:bookmarkStart w:id="12" w:name="subsectionnumber_1_part_05%252525252F11%"/>
+      <w:bookmarkStart w:id="12" w:name="subsectionnumber_1_part_05%25252525252F1"/>
       <w:r>
         <w:rPr/>
         <w:t>(22)</w:t>
@@ -1473,7 +1473,7 @@
         <w:pStyle w:val="subsection"/>
         <w:rPr/>
       </w:pPr>
-      <w:bookmarkStart w:id="13" w:name="subsectionnumber_1_part_25%252525252F101"/>
+      <w:bookmarkStart w:id="13" w:name="subsectionnumber_1_part_25%25252525252F2"/>
       <w:r>
         <w:rPr/>
         <w:t>(23)</w:t>
@@ -1525,7 +1525,7 @@
         <w:pStyle w:val="subsection"/>
         <w:rPr/>
       </w:pPr>
-      <w:bookmarkStart w:id="14" w:name="subsectionnumber_1_part_05%252525252F111"/>
+      <w:bookmarkStart w:id="14" w:name="subsectionnumber_1_part_05%25252525252F2"/>
       <w:r>
         <w:rPr/>
         <w:t>(24)</w:t>
@@ -1646,7 +1646,7 @@
         <w:pStyle w:val="subsection"/>
         <w:rPr/>
       </w:pPr>
-      <w:bookmarkStart w:id="15" w:name="subsectionnumber_1_part_22%252525252F11%"/>
+      <w:bookmarkStart w:id="15" w:name="subsectionnumber_1_part_22%25252525252F1"/>
       <w:r>
         <w:rPr>
           <w:rStyle w:val="boldclause"/>
@@ -1850,7 +1850,7 @@
         <w:rPr/>
         <w:t xml:space="preserve">Part </w:t>
       </w:r>
-      <w:bookmarkStart w:id="16" w:name="schedulepartnumber_1_part_07%252525252F0"/>
+      <w:bookmarkStart w:id="16" w:name="schedulepartnumber_1_part_07%25252525252"/>
       <w:r>
         <w:rPr/>
         <w:t>1</w:t>
@@ -1946,7 +1946,11 @@
       </w:r>
       <w:r>
         <w:rPr/>
-        <w:t>2. In Article 4 (meaning of certain other terms used in the Order), in paragraph (4) after sub-paragraph (b) insert⁠—</w:t>
+        <w:t xml:space="preserve">2. </w:t>
+      </w:r>
+      <w:r>
+        <w:rPr/>
+        <w:t>Test empty code—</w:t>
       </w:r>
     </w:p>
     <w:p>
@@ -1957,11 +1961,91 @@
       <w:r>
         <w:rPr/>
         <w:tab/>
+        <w:t>{}“(ba)</w:t>
+        <w:tab/>
+        <w:t>special guardians (within the meaning of Article 14A of the Children (Northern Ireland) Order 1995);”.</w:t>
+      </w:r>
+    </w:p>
+    <w:p>
+      <w:pPr>
+        <w:pStyle w:val="Normal"/>
+        <w:ind w:hanging="0"/>
+        <w:rPr/>
+      </w:pPr>
+      <w:r>
+        <w:rPr/>
+        <w:t xml:space="preserve"> </w:t>
+      </w:r>
+      <w:r>
+        <w:rPr/>
+        <w:t>3</w:t>
+      </w:r>
+      <w:r>
+        <w:rPr/>
+        <w:t xml:space="preserve">. </w:t>
+      </w:r>
+      <w:r>
+        <w:rPr/>
+        <w:t>Test invalid docname</w:t>
+      </w:r>
+      <w:r>
+        <w:rPr/>
+        <w:t>—</w:t>
+      </w:r>
+    </w:p>
+    <w:p>
+      <w:pPr>
+        <w:pStyle w:val="insertschedulehead"/>
+        <w:rPr/>
+      </w:pPr>
+      <w:r>
+        <w:rPr/>
+        <w:tab/>
+        <w:t>{invalid}“(ba)</w:t>
+        <w:tab/>
+        <w:t>special guardians (within the meaning of Article 14A of the Children (Northern Ireland) Order 1995);”.</w:t>
+      </w:r>
+    </w:p>
+    <w:p>
+      <w:pPr>
+        <w:pStyle w:val="Normal"/>
+        <w:ind w:hanging="0"/>
+        <w:rPr/>
+      </w:pPr>
+      <w:r>
+        <w:rPr/>
+        <w:t xml:space="preserve"> </w:t>
+      </w:r>
+      <w:r>
+        <w:rPr/>
+        <w:t>4</w:t>
+      </w:r>
+      <w:r>
+        <w:rPr/>
+        <w:t xml:space="preserve">. </w:t>
+      </w:r>
+      <w:r>
+        <w:rPr/>
+        <w:t>Test valid docname but invalid context. Should have NISI docname but default to BODY context</w:t>
+      </w:r>
+      <w:r>
+        <w:rPr/>
+        <w:t>—</w:t>
+      </w:r>
+    </w:p>
+    <w:p>
+      <w:pPr>
+        <w:pStyle w:val="insertschedulehead"/>
+        <w:rPr/>
+      </w:pPr>
+      <w:r>
+        <w:rPr/>
+        <w:tab/>
         <w:t>{</w:t>
       </w:r>
       <w:r>
         <w:rPr/>
-        <w:t>invalid</w:t>
+        <w:t>nisi-invalid</w:t>
       </w:r>
       <w:r>
         <w:rPr/>
@@ -1977,7 +2061,11 @@
       </w:pPr>
       <w:r>
         <w:rPr/>
-        <w:t>3. For Schedule 3 (application and modification of Adoption (Northern Ireland) Order 1987 in respect of parental orders and applications for such orders) substitute⁠—</w:t>
+        <w:t>5</w:t>
+      </w:r>
+      <w:r>
+        <w:rPr/>
+        <w:t>. For Schedule 3 (application and modification of Adoption (Northern Ireland) Order 1987 in respect of parental orders and applications for such orders) substitute⁠—</w:t>
       </w:r>
     </w:p>
     <w:p>
@@ -3669,8 +3757,8 @@
     </w:pPr>
     <w:rPr/>
   </w:style>
-  <w:style w:type="paragraph" w:styleId="FrameContents" w:customStyle="1">
-    <w:name w:val="Frame Contents"/>
+  <w:style w:type="paragraph" w:styleId="FrameContentsuser" w:customStyle="1">
+    <w:name w:val="Frame Contents (user)"/>
     <w:basedOn w:val="Textbody"/>
     <w:qFormat/>
     <w:pPr/>

</xml_diff>

<commit_message>
LNI-273: Added some further test provisions featuring quoted structures starting with quoted text on a new line.
</commit_message>
<xml_diff>
--- a/test/lawmaker/test9.docx
+++ b/test/lawmaker/test9.docx
@@ -62,7 +62,7 @@
         <w:rPr/>
         <w:t xml:space="preserve">PART </w:t>
       </w:r>
-      <w:bookmarkStart w:id="0" w:name="partnumber_1_part_19%25252525252F09%2525"/>
+      <w:bookmarkStart w:id="0" w:name="partnumber_1_part_19%2525252525252F09%25"/>
       <w:r>
         <w:rPr/>
         <w:t>1</w:t>
@@ -88,7 +88,7 @@
         <w:rPr/>
         <w:t xml:space="preserve">CHAPTER </w:t>
       </w:r>
-      <w:bookmarkStart w:id="1" w:name="chapternumber_1_part_16%25252525252F05%2"/>
+      <w:bookmarkStart w:id="1" w:name="chapternumber_1_part_16%2525252525252F05"/>
       <w:r>
         <w:rPr/>
         <w:t>1</w:t>
@@ -176,7 +176,7 @@
         <w:pStyle w:val="subsection"/>
         <w:rPr/>
       </w:pPr>
-      <w:bookmarkStart w:id="4" w:name="subsectionnumber_1_part_19%25252525252F0"/>
+      <w:bookmarkStart w:id="4" w:name="subsectionnumber_1_part_19%2525252525252"/>
       <w:r>
         <w:rPr/>
         <w:t>(2)</w:t>
@@ -277,7 +277,7 @@
         <w:pStyle w:val="subsection"/>
         <w:rPr/>
       </w:pPr>
-      <w:bookmarkStart w:id="5" w:name="subsectionnumber_1_part_19%25252525252F1"/>
+      <w:bookmarkStart w:id="5" w:name="subsectionnumber_1_part_19%2525252525251"/>
       <w:r>
         <w:rPr/>
         <w:t>(4)</w:t>
@@ -314,7 +314,7 @@
         <w:pStyle w:val="subsection"/>
         <w:rPr/>
       </w:pPr>
-      <w:bookmarkStart w:id="6" w:name="subsectionnumber_1_part_19%25252525252F2"/>
+      <w:bookmarkStart w:id="6" w:name="subsectionnumber_1_part_19%2525252525253"/>
       <w:r>
         <w:rPr/>
         <w:t>(5)</w:t>
@@ -426,7 +426,7 @@
         <w:pStyle w:val="subsection"/>
         <w:rPr/>
       </w:pPr>
-      <w:bookmarkStart w:id="8" w:name="subsectionnumber_1_part_19%25252525252F3"/>
+      <w:bookmarkStart w:id="8" w:name="subsectionnumber_1_part_19%2525252525254"/>
       <w:r>
         <w:rPr/>
         <w:t>(7)</w:t>
@@ -1172,7 +1172,7 @@
         <w:pStyle w:val="subsection"/>
         <w:rPr/>
       </w:pPr>
-      <w:bookmarkStart w:id="9" w:name="subsectionnumber_1_part_25%25252525252F1"/>
+      <w:bookmarkStart w:id="9" w:name="subsectionnumber_1_part_25%2525252525252"/>
       <w:r>
         <w:rPr>
           <w:rStyle w:val="boldclause"/>
@@ -1369,7 +1369,7 @@
         <w:pStyle w:val="subsection"/>
         <w:rPr/>
       </w:pPr>
-      <w:bookmarkStart w:id="10" w:name="subsectionnumber_1_part_05%25252525252F0"/>
+      <w:bookmarkStart w:id="10" w:name="subsectionnumber_1_part_05%2525252525252"/>
       <w:r>
         <w:rPr/>
         <w:t>(20)</w:t>
@@ -1395,7 +1395,7 @@
         <w:pStyle w:val="subsection"/>
         <w:rPr/>
       </w:pPr>
-      <w:bookmarkStart w:id="11" w:name="subsectionnumber_1_part_29%25252525252F1"/>
+      <w:bookmarkStart w:id="11" w:name="subsectionnumber_1_part_29%2525252525252"/>
       <w:r>
         <w:rPr/>
         <w:t>(21)</w:t>
@@ -1403,30 +1403,152 @@
       <w:bookmarkEnd w:id="11"/>
       <w:r>
         <w:rPr/>
-        <w:t xml:space="preserve"> In Article 159 of that Order (appointment of guardians by court) note that this is one of those bad unnumbered paragraph examples {nisi}“; or</w:t>
+        <w:t xml:space="preserve"> In Article 159 of that Order (appointment of guardians by court) note that this is one of those bad unnumbered paragraph examples—</w:t>
+      </w:r>
+    </w:p>
+    <w:p>
+      <w:pPr>
+        <w:pStyle w:val="subsection"/>
+        <w:keepLines w:val="false"/>
+        <w:widowControl/>
+        <w:suppressAutoHyphens w:val="true"/>
+        <w:bidi w:val="0"/>
+        <w:spacing w:before="102" w:after="0"/>
+        <w:ind w:firstLine="227" w:left="1134" w:right="0"/>
+        <w:jc w:val="both"/>
+        <w:textAlignment w:val="baseline"/>
+        <w:rPr/>
+      </w:pPr>
+      <w:r>
+        <w:rPr/>
+        <w:t>{nisi}“; or</w:t>
       </w:r>
     </w:p>
     <w:p>
       <w:pPr>
         <w:pStyle w:val="insertsubsectionnonumber"/>
-        <w:rPr/>
-      </w:pPr>
-      <w:r>
-        <w:rPr/>
-        <w:t>(c) sub-paragraph (b) does not apply, and the child’s only or last surviving special guardian dies.”.</w:t>
-      </w:r>
-    </w:p>
-    <w:p>
-      <w:pPr>
-        <w:pStyle w:val="subsection"/>
-        <w:rPr/>
-      </w:pPr>
-      <w:bookmarkStart w:id="12" w:name="subsectionnumber_1_part_05%25252525252F1"/>
+        <w:keepLines w:val="false"/>
+        <w:widowControl/>
+        <w:suppressAutoHyphens w:val="true"/>
+        <w:bidi w:val="0"/>
+        <w:spacing w:before="62" w:after="0"/>
+        <w:ind w:firstLine="737" w:left="1417" w:right="0"/>
+        <w:jc w:val="both"/>
+        <w:textAlignment w:val="baseline"/>
+        <w:rPr/>
+      </w:pPr>
+      <w:r>
+        <w:rPr/>
+        <w:t>(c) This should be a child of the unnumbered paragraph, since it is a valid child, and is indented more than its parent.”.</w:t>
+      </w:r>
+    </w:p>
+    <w:p>
+      <w:pPr>
+        <w:pStyle w:val="subsection"/>
+        <w:rPr/>
+      </w:pPr>
+      <w:bookmarkStart w:id="12" w:name="subsectionnumber_1_part_29%2525252525251"/>
+      <w:r>
+        <w:rPr/>
+        <w:t>(21B)</w:t>
+      </w:r>
+      <w:bookmarkEnd w:id="12"/>
+      <w:r>
+        <w:rPr/>
+        <w:t xml:space="preserve"> In Article 159 of that Order (appointment of guardians by court) note that this is one of those bad unnumbered paragraph examples—</w:t>
+      </w:r>
+    </w:p>
+    <w:p>
+      <w:pPr>
+        <w:pStyle w:val="subsection"/>
+        <w:keepLines w:val="false"/>
+        <w:widowControl/>
+        <w:suppressAutoHyphens w:val="true"/>
+        <w:bidi w:val="0"/>
+        <w:spacing w:before="102" w:after="0"/>
+        <w:ind w:firstLine="227" w:left="1134" w:right="0"/>
+        <w:jc w:val="both"/>
+        <w:textAlignment w:val="baseline"/>
+        <w:rPr/>
+      </w:pPr>
+      <w:r>
+        <w:rPr/>
+        <w:t>{nisi}“; or</w:t>
+      </w:r>
+    </w:p>
+    <w:p>
+      <w:pPr>
+        <w:pStyle w:val="insertsubsectionnonumber"/>
+        <w:rPr/>
+      </w:pPr>
+      <w:r>
+        <w:rPr/>
+        <w:t>(c) This should be a following sibling as it is indented less than the previous provision.”.</w:t>
+      </w:r>
+    </w:p>
+    <w:p>
+      <w:pPr>
+        <w:pStyle w:val="subsection"/>
+        <w:rPr/>
+      </w:pPr>
+      <w:bookmarkStart w:id="13" w:name="subsectionnumber_1_part_29%2525252525253"/>
+      <w:r>
+        <w:rPr/>
+        <w:t>(21C)</w:t>
+      </w:r>
+      <w:bookmarkEnd w:id="13"/>
+      <w:r>
+        <w:rPr/>
+        <w:t xml:space="preserve"> In Article 159 of that Order (appointment of guardians by court) note that this is one of those bad unnumbered paragraph examples—</w:t>
+      </w:r>
+    </w:p>
+    <w:p>
+      <w:pPr>
+        <w:pStyle w:val="subsection"/>
+        <w:keepLines w:val="false"/>
+        <w:widowControl/>
+        <w:suppressAutoHyphens w:val="true"/>
+        <w:bidi w:val="0"/>
+        <w:spacing w:before="102" w:after="0"/>
+        <w:ind w:firstLine="227" w:left="1134" w:right="0"/>
+        <w:jc w:val="both"/>
+        <w:textAlignment w:val="baseline"/>
+        <w:rPr/>
+      </w:pPr>
+      <w:r>
+        <w:rPr/>
+        <w:t>{nisi}“; or</w:t>
+      </w:r>
+    </w:p>
+    <w:p>
+      <w:pPr>
+        <w:pStyle w:val="insertclause"/>
+        <w:rPr/>
+      </w:pPr>
+      <w:r>
+        <w:rPr/>
+        <w:t xml:space="preserve">(1) This </w:t>
+      </w:r>
+      <w:r>
+        <w:rPr/>
+        <w:t>Prov2</w:t>
+      </w:r>
+      <w:r>
+        <w:rPr/>
+        <w:t xml:space="preserve"> is not a valid child of an unnumbered paragraph, so it should be a following sibling”.</w:t>
+      </w:r>
+    </w:p>
+    <w:p>
+      <w:pPr>
+        <w:pStyle w:val="subsection"/>
+        <w:rPr/>
+      </w:pPr>
+      <w:bookmarkStart w:id="14" w:name="subsectionnumber_1_part_05%2525252525251"/>
       <w:r>
         <w:rPr/>
         <w:t>(22)</w:t>
       </w:r>
-      <w:bookmarkEnd w:id="12"/>
+      <w:bookmarkEnd w:id="14"/>
       <w:r>
         <w:rPr/>
         <w:t xml:space="preserve"> In Article 18 of the Children Order (general duty of authority to provide social care for children in need, their families and others) after paragraph (4) insert⁠—</w:t>
@@ -1473,12 +1595,12 @@
         <w:pStyle w:val="subsection"/>
         <w:rPr/>
       </w:pPr>
-      <w:bookmarkStart w:id="13" w:name="subsectionnumber_1_part_25%25252525252F2"/>
+      <w:bookmarkStart w:id="15" w:name="subsectionnumber_1_part_25%2525252525251"/>
       <w:r>
         <w:rPr/>
         <w:t>(23)</w:t>
       </w:r>
-      <w:bookmarkEnd w:id="13"/>
+      <w:bookmarkEnd w:id="15"/>
       <w:r>
         <w:rPr/>
         <w:t xml:space="preserve"> In Article 66 of the Children Order (authority’s duty to investigate), after paragraph (5) insert⁠—</w:t>
@@ -1525,12 +1647,12 @@
         <w:pStyle w:val="subsection"/>
         <w:rPr/>
       </w:pPr>
-      <w:bookmarkStart w:id="14" w:name="subsectionnumber_1_part_05%25252525252F2"/>
+      <w:bookmarkStart w:id="16" w:name="subsectionnumber_1_part_05%2525252525253"/>
       <w:r>
         <w:rPr/>
         <w:t>(24)</w:t>
       </w:r>
-      <w:bookmarkEnd w:id="14"/>
+      <w:bookmarkEnd w:id="16"/>
       <w:r>
         <w:rPr/>
         <w:t xml:space="preserve"> In Article 18 of the Children Order (general duty of authority to provide social care for children in need, their families and others), for paragraph (6) substitute⁠—</w:t>
@@ -1646,7 +1768,7 @@
         <w:pStyle w:val="subsection"/>
         <w:rPr/>
       </w:pPr>
-      <w:bookmarkStart w:id="15" w:name="subsectionnumber_1_part_22%25252525252F1"/>
+      <w:bookmarkStart w:id="17" w:name="subsectionnumber_1_part_22%2525252525252"/>
       <w:r>
         <w:rPr>
           <w:rStyle w:val="boldclause"/>
@@ -1659,7 +1781,7 @@
         <w:rPr/>
         <w:t>)</w:t>
       </w:r>
-      <w:bookmarkEnd w:id="15"/>
+      <w:bookmarkEnd w:id="17"/>
       <w:r>
         <w:rPr/>
         <w:t xml:space="preserve"> In Article 26 of the Children Order (general duty of authority), after paragraph (1) insert⁠—</w:t>
@@ -1850,12 +1972,12 @@
         <w:rPr/>
         <w:t xml:space="preserve">Part </w:t>
       </w:r>
-      <w:bookmarkStart w:id="16" w:name="schedulepartnumber_1_part_07%25252525252"/>
+      <w:bookmarkStart w:id="18" w:name="schedulepartnumber_1_part_07%25252525252"/>
       <w:r>
         <w:rPr/>
         <w:t>1</w:t>
       </w:r>
-      <w:bookmarkEnd w:id="16"/>
+      <w:bookmarkEnd w:id="18"/>
     </w:p>
     <w:p>
       <w:pPr>
@@ -1946,11 +2068,7 @@
       </w:r>
       <w:r>
         <w:rPr/>
-        <w:t xml:space="preserve">2. </w:t>
-      </w:r>
-      <w:r>
-        <w:rPr/>
-        <w:t>Test empty code—</w:t>
+        <w:t>2. In Article 4 (meaning of certain other terms used in the Order), in paragraph (4) after sub-paragraph (b) insert⁠—</w:t>
       </w:r>
     </w:p>
     <w:p>
@@ -1961,111 +2079,19 @@
       <w:r>
         <w:rPr/>
         <w:tab/>
-        <w:t>{}“(ba)</w:t>
+        <w:t>{nisr}“(ba)</w:t>
         <w:tab/>
         <w:t>special guardians (within the meaning of Article 14A of the Children (Northern Ireland) Order 1995);”.</w:t>
       </w:r>
     </w:p>
     <w:p>
       <w:pPr>
-        <w:pStyle w:val="Normal"/>
-        <w:ind w:hanging="0"/>
-        <w:rPr/>
-      </w:pPr>
-      <w:r>
-        <w:rPr/>
-        <w:t xml:space="preserve"> </w:t>
-      </w:r>
-      <w:r>
-        <w:rPr/>
-        <w:t>3</w:t>
-      </w:r>
-      <w:r>
-        <w:rPr/>
-        <w:t xml:space="preserve">. </w:t>
-      </w:r>
-      <w:r>
-        <w:rPr/>
-        <w:t>Test invalid docname</w:t>
-      </w:r>
-      <w:r>
-        <w:rPr/>
-        <w:t>—</w:t>
-      </w:r>
-    </w:p>
-    <w:p>
-      <w:pPr>
-        <w:pStyle w:val="insertschedulehead"/>
-        <w:rPr/>
-      </w:pPr>
-      <w:r>
-        <w:rPr/>
-        <w:tab/>
-        <w:t>{invalid}“(ba)</w:t>
-        <w:tab/>
-        <w:t>special guardians (within the meaning of Article 14A of the Children (Northern Ireland) Order 1995);”.</w:t>
-      </w:r>
-    </w:p>
-    <w:p>
-      <w:pPr>
-        <w:pStyle w:val="Normal"/>
-        <w:ind w:hanging="0"/>
-        <w:rPr/>
-      </w:pPr>
-      <w:r>
-        <w:rPr/>
-        <w:t xml:space="preserve"> </w:t>
-      </w:r>
-      <w:r>
-        <w:rPr/>
-        <w:t>4</w:t>
-      </w:r>
-      <w:r>
-        <w:rPr/>
-        <w:t xml:space="preserve">. </w:t>
-      </w:r>
-      <w:r>
-        <w:rPr/>
-        <w:t>Test valid docname but invalid context. Should have NISI docname but default to BODY context</w:t>
-      </w:r>
-      <w:r>
-        <w:rPr/>
-        <w:t>—</w:t>
-      </w:r>
-    </w:p>
-    <w:p>
-      <w:pPr>
-        <w:pStyle w:val="insertschedulehead"/>
-        <w:rPr/>
-      </w:pPr>
-      <w:r>
-        <w:rPr/>
-        <w:tab/>
-        <w:t>{</w:t>
-      </w:r>
-      <w:r>
-        <w:rPr/>
-        <w:t>nisi-invalid</w:t>
-      </w:r>
-      <w:r>
-        <w:rPr/>
-        <w:t>}“(ba)</w:t>
-        <w:tab/>
-        <w:t>special guardians (within the meaning of Article 14A of the Children (Northern Ireland) Order 1995);”.</w:t>
-      </w:r>
-    </w:p>
-    <w:p>
-      <w:pPr>
         <w:pStyle w:val="schedulesubparagraph"/>
         <w:rPr/>
       </w:pPr>
       <w:r>
         <w:rPr/>
-        <w:t>5</w:t>
-      </w:r>
-      <w:r>
-        <w:rPr/>
-        <w:t>. For Schedule 3 (application and modification of Adoption (Northern Ireland) Order 1987 in respect of parental orders and applications for such orders) substitute⁠—</w:t>
+        <w:t>3. For Schedule 3 (application and modification of Adoption (Northern Ireland) Order 1987 in respect of parental orders and applications for such orders) substitute⁠—</w:t>
       </w:r>
     </w:p>
     <w:p>
@@ -3757,8 +3783,8 @@
     </w:pPr>
     <w:rPr/>
   </w:style>
-  <w:style w:type="paragraph" w:styleId="FrameContentsuser" w:customStyle="1">
-    <w:name w:val="Frame Contents (user)"/>
+  <w:style w:type="paragraph" w:styleId="FrameContents" w:customStyle="1">
+    <w:name w:val="Frame Contents"/>
     <w:basedOn w:val="Textbody"/>
     <w:qFormat/>
     <w:pPr/>

</xml_diff>